<commit_message>
more added blank lectures
</commit_message>
<xml_diff>
--- a/docs/lectures/lecture_07/07_01_lecture_powerpoint.docx
+++ b/docs/lectures/lecture_07/07_01_lecture_powerpoint.docx
@@ -65,6 +65,18 @@
           <w:bCs/>
         </w:rPr>
         <w:t xml:space="preserve">Assumptions of parametric tests</w:t>
+      </w:r>
+    </w:p>
+    <w:p>
+      <w:pPr>
+        <w:pStyle w:val="Compact"/>
+        <w:numPr>
+          <w:ilvl w:val="0"/>
+          <w:numId w:val="1001"/>
+        </w:numPr>
+      </w:pPr>
+      <w:r>
+        <w:t xml:space="preserve">What next</w:t>
       </w:r>
     </w:p>
     <w:p>

</xml_diff>